<commit_message>
I am so dumb, problem solved. Also changed the flag for Q5
</commit_message>
<xml_diff>
--- a/CTF_Problems/Super Secure Redacted Files.docx
+++ b/CTF_Problems/Super Secure Redacted Files.docx
@@ -54,17 +54,7 @@
           <w:highlight w:val="black"/>
           <w:rtl w:val="0"/>
         </w:rPr>
-        <w:t xml:space="preserve">Excepteur sint occaecat cupidatat non proident, sunt in culpa qui officia deserunt mollit anim id est laborum.Lorem ipsum dolor sit amet, consectetur adipiscing elit, sed do eiusmod tempor incididunt ut labore et dolore magna aliqua. Ut enim ad minim veniam, quis nostrud exercitation ullamco laboris nisi ut aliquip ex ea commodo consequat. Duis aute irure dolor in reprehenderit in voluptate velit esse cillum dolore eu fugiat nulla pariatur. Excepteur sint occaecat cupidatat non proident, sunt in culpa qui officia deserunt mollit anim id est laborum.Lorem ipsum dolor sit amet, consectetur adipiscing elit, sed do eiusmod tempor incididunt ut labore et dolore magna aliqua. Ut enim ad minim veniam, quis nostrud exercitation ullamco laboris nisi ut aliquip ex ea commodo consequat. Duis aute irure dolor in reprehenderit in voluptate velit esse cillum dolore eu fugiat nulla pariatur.</w:t>
-      </w:r>
-      <w:r>
-        <w:rPr>
-          <w:rFonts w:ascii="Times New Roman" w:cs="Times New Roman" w:eastAsia="Times New Roman" w:hAnsi="Times New Roman"/>
-          <w:color w:val="202122"/>
-          <w:sz w:val="20"/>
-          <w:szCs w:val="20"/>
-          <w:rtl w:val="0"/>
-        </w:rPr>
-        <w:t xml:space="preserve"> Excepteur sint occaecat cupidatat non proident, sunt in culpa qui officia deserunt  ipsum dolor sit amet, consectetur adipiscing elit, sed do eiusmod tempor incididunt ut labore et dolore magna aliqua. </w:t>
+        <w:t xml:space="preserve">Excepteur sint occaecat cupidatat non proident, sunt in culpa qui officia deserunt mollit anim id est laborum.Lorem ipsum dolor sit </w:t>
       </w:r>
       <w:r>
         <w:rPr>
@@ -73,9 +63,128 @@
           <w:sz w:val="20"/>
           <w:szCs w:val="20"/>
           <w:highlight w:val="black"/>
-          <w:rtl w:val="0"/>
-        </w:rPr>
-        <w:t xml:space="preserve">CTF{01010000 01101111 01101111 01110010 01010010 01100101 01100100 01100001 01100011 01110100 01101001 01101111 01101110}</w:t>
+        </w:rPr>
+        <mc:AlternateContent>
+          <mc:Choice Requires="wpg">
+            <w:drawing>
+              <wp:inline distB="114300" distT="114300" distL="114300" distR="114300">
+                <wp:extent cx="3943350" cy="647700"/>
+                <wp:effectExtent b="0" l="0" r="0" t="0"/>
+                <wp:docPr id="1" name=""/>
+                <a:graphic>
+                  <a:graphicData uri="http://schemas.microsoft.com/office/word/2010/wordprocessingShape">
+                    <wps:wsp>
+                      <wps:cNvSpPr/>
+                      <wps:cNvPr id="2" name="Shape 2"/>
+                      <wps:spPr>
+                        <a:xfrm>
+                          <a:off x="83400" y="163450"/>
+                          <a:ext cx="3922800" cy="630600"/>
+                        </a:xfrm>
+                        <a:prstGeom prst="rect">
+                          <a:avLst/>
+                        </a:prstGeom>
+                        <a:solidFill>
+                          <a:srgbClr val="000000"/>
+                        </a:solidFill>
+                        <a:ln cap="flat" cmpd="sng" w="9525">
+                          <a:solidFill>
+                            <a:srgbClr val="000000"/>
+                          </a:solidFill>
+                          <a:prstDash val="solid"/>
+                          <a:round/>
+                          <a:headEnd len="sm" w="sm" type="none"/>
+                          <a:tailEnd len="sm" w="sm" type="none"/>
+                        </a:ln>
+                      </wps:spPr>
+                      <wps:txbx>
+                        <w:txbxContent>
+                          <w:p>
+                            <w:pPr>
+                              <w:spacing w:after="0" w:before="0" w:line="240"/>
+                              <w:ind w:left="0" w:right="0" w:firstLine="0"/>
+                              <w:jc w:val="center"/>
+                              <w:textDirection w:val="btLr"/>
+                            </w:pPr>
+                          </w:p>
+                        </w:txbxContent>
+                      </wps:txbx>
+                      <wps:bodyPr anchorCtr="0" anchor="ctr" bIns="91425" lIns="91425" spcFirstLastPara="1" rIns="91425" wrap="square" tIns="91425">
+                        <a:noAutofit/>
+                      </wps:bodyPr>
+                    </wps:wsp>
+                  </a:graphicData>
+                </a:graphic>
+              </wp:inline>
+            </w:drawing>
+          </mc:Choice>
+          <mc:Fallback>
+            <w:drawing>
+              <wp:inline distB="114300" distT="114300" distL="114300" distR="114300">
+                <wp:extent cx="3943350" cy="647700"/>
+                <wp:effectExtent b="0" l="0" r="0" t="0"/>
+                <wp:docPr id="1" name="image1.png"/>
+                <a:graphic>
+                  <a:graphicData uri="http://schemas.openxmlformats.org/drawingml/2006/picture">
+                    <pic:pic>
+                      <pic:nvPicPr>
+                        <pic:cNvPr id="0" name="image1.png"/>
+                        <pic:cNvPicPr preferRelativeResize="0"/>
+                      </pic:nvPicPr>
+                      <pic:blipFill>
+                        <a:blip r:embed="rId6"/>
+                        <a:srcRect/>
+                        <a:stretch>
+                          <a:fillRect/>
+                        </a:stretch>
+                      </pic:blipFill>
+                      <pic:spPr>
+                        <a:xfrm>
+                          <a:off x="0" y="0"/>
+                          <a:ext cx="3943350" cy="647700"/>
+                        </a:xfrm>
+                        <a:prstGeom prst="rect"/>
+                        <a:ln/>
+                      </pic:spPr>
+                    </pic:pic>
+                  </a:graphicData>
+                </a:graphic>
+              </wp:inline>
+            </w:drawing>
+          </mc:Fallback>
+        </mc:AlternateContent>
+      </w:r>
+      <w:r>
+        <w:rPr>
+          <w:rFonts w:ascii="Times New Roman" w:cs="Times New Roman" w:eastAsia="Times New Roman" w:hAnsi="Times New Roman"/>
+          <w:color w:val="202122"/>
+          <w:sz w:val="20"/>
+          <w:szCs w:val="20"/>
+          <w:highlight w:val="black"/>
+          <w:rtl w:val="0"/>
+        </w:rPr>
+        <w:t xml:space="preserve">amet, consectetur adipiscing elit, sed do eiusmod tempor incididunt ut labore et dolore magna aliqua. Ut enim ad minim veniam, quis nostrud exercitation ullamco laboris nisi ut aliquip ex ea commodo consequat. Duis aute irure dolor in reprehenderit in voluptate velit esse cillum dolore eu fugiat nulla pariatur. Excepteur sint occaecat cupidatat non proident, sunt in culpa qui officia deserunt mollit anim id est laborum.Lorem ipsum dolor sit amet, consectetur adipiscing elit, sed do eiusmod tempor incididunt ut labore et dolore magna aliqua. Ut enim ad minim veniam, quis nostrud exercitation ullamco laboris nisi ut aliquip ex ea commodo consequat. Duis aute irure dolor in reprehenderit in voluptate velit esse cillum dolore eu fugiat nulla pariatur.</w:t>
+      </w:r>
+      <w:r>
+        <w:rPr>
+          <w:rFonts w:ascii="Times New Roman" w:cs="Times New Roman" w:eastAsia="Times New Roman" w:hAnsi="Times New Roman"/>
+          <w:color w:val="202122"/>
+          <w:sz w:val="20"/>
+          <w:szCs w:val="20"/>
+          <w:rtl w:val="0"/>
+        </w:rPr>
+        <w:t xml:space="preserve"> Excepteur sint occaecat cupidatat non proident, sunt in culpa qui officia deserunt  ipsum dolor sit amet, consectetur adipiscing elit, sed do eiusmod tempor incididunt ut labore et dolore magna aliqua. </w:t>
+      </w:r>
+      <w:r>
+        <w:rPr>
+          <w:rFonts w:ascii="Times New Roman" w:cs="Times New Roman" w:eastAsia="Times New Roman" w:hAnsi="Times New Roman"/>
+          <w:color w:val="202122"/>
+          <w:sz w:val="20"/>
+          <w:szCs w:val="20"/>
+          <w:highlight w:val="black"/>
+          <w:rtl w:val="0"/>
+        </w:rPr>
+        <w:t xml:space="preserve">CTF{01010000 00110000 01001111 01010010 01011111 01010010 00110011 01000100 01000001 01000011 01010100 00110001 01001111 01001110}</w:t>
       </w:r>
       <w:r>
         <w:rPr>
@@ -135,21 +244,21 @@
                   <wp:posOffset>1</wp:posOffset>
                 </wp:positionH>
                 <wp:positionV relativeFrom="paragraph">
-                  <wp:posOffset>4386263</wp:posOffset>
+                  <wp:posOffset>5476875</wp:posOffset>
                 </wp:positionV>
-                <wp:extent cx="5943600" cy="881063"/>
+                <wp:extent cx="5881688" cy="895350"/>
                 <wp:effectExtent b="0" l="0" r="0" t="0"/>
                 <wp:wrapNone/>
-                <wp:docPr id="1" name=""/>
+                <wp:docPr id="3" name=""/>
                 <a:graphic>
                   <a:graphicData uri="http://schemas.microsoft.com/office/word/2010/wordprocessingShape">
                     <wps:wsp>
                       <wps:cNvSpPr/>
-                      <wps:cNvPr id="2" name="Shape 2"/>
+                      <wps:cNvPr id="4" name="Shape 4"/>
                       <wps:spPr>
                         <a:xfrm>
-                          <a:off x="183475" y="233500"/>
-                          <a:ext cx="5594100" cy="620400"/>
+                          <a:off x="113425" y="273525"/>
+                          <a:ext cx="4333200" cy="880500"/>
                         </a:xfrm>
                         <a:prstGeom prst="rect">
                           <a:avLst/>
@@ -196,17 +305,17 @@
                   <wp:posOffset>1</wp:posOffset>
                 </wp:positionH>
                 <wp:positionV relativeFrom="paragraph">
-                  <wp:posOffset>4386263</wp:posOffset>
+                  <wp:posOffset>5476875</wp:posOffset>
                 </wp:positionV>
-                <wp:extent cx="5943600" cy="881063"/>
+                <wp:extent cx="5881688" cy="895350"/>
                 <wp:effectExtent b="0" l="0" r="0" t="0"/>
                 <wp:wrapNone/>
-                <wp:docPr id="1" name="image1.png"/>
+                <wp:docPr id="3" name="image3.png"/>
                 <a:graphic>
                   <a:graphicData uri="http://schemas.openxmlformats.org/drawingml/2006/picture">
                     <pic:pic>
                       <pic:nvPicPr>
-                        <pic:cNvPr id="0" name="image1.png"/>
+                        <pic:cNvPr id="0" name="image3.png"/>
                         <pic:cNvPicPr preferRelativeResize="0"/>
                       </pic:nvPicPr>
                       <pic:blipFill>
@@ -219,7 +328,7 @@
                       <pic:spPr>
                         <a:xfrm>
                           <a:off x="0" y="0"/>
-                          <a:ext cx="5943600" cy="881063"/>
+                          <a:ext cx="5881688" cy="895350"/>
                         </a:xfrm>
                         <a:prstGeom prst="rect"/>
                         <a:ln/>

</xml_diff>